<commit_message>
Fylte ut skjema for Ny Ting
</commit_message>
<xml_diff>
--- a/tests/TN_Testing.docx
+++ b/tests/TN_Testing.docx
@@ -1,14 +1,19 @@
 
 <file path=word/document.xml><?xml version="1.0" encoding="utf-8"?>
-<w:document xmlns:wpc="http://schemas.microsoft.com/office/word/2010/wordprocessingCanvas" xmlns:cx="http://schemas.microsoft.com/office/drawing/2014/chartex" xmlns:cx1="http://schemas.microsoft.com/office/drawing/2015/9/8/chartex" xmlns:cx2="http://schemas.microsoft.com/office/drawing/2015/10/21/chartex" xmlns:cx3="http://schemas.microsoft.com/office/drawing/2016/5/9/chartex" xmlns:cx4="http://schemas.microsoft.com/office/drawing/2016/5/10/chartex" xmlns:cx5="http://schemas.microsoft.com/office/drawing/2016/5/11/chartex" xmlns:cx6="http://schemas.microsoft.com/office/drawing/2016/5/12/chartex" xmlns:cx7="http://schemas.microsoft.com/office/drawing/2016/5/13/chartex" xmlns:cx8="http://schemas.microsoft.com/office/drawing/2016/5/14/chartex" xmlns:mc="http://schemas.openxmlformats.org/markup-compatibility/2006" xmlns:aink="http://schemas.microsoft.com/office/drawing/2016/ink" xmlns:am3d="http://schemas.microsoft.com/office/drawing/2017/model3d" xmlns:o="urn:schemas-microsoft-com:office:office" xmlns:oel="http://schemas.microsoft.com/office/2019/extlst" xmlns:r="http://schemas.openxmlformats.org/officeDocument/2006/relationships" xmlns:m="http://schemas.openxmlformats.org/officeDocument/2006/math" xmlns:v="urn:schemas-microsoft-com:vml" xmlns:wp14="http://schemas.microsoft.com/office/word/2010/wordprocessingDrawing" xmlns:wp="http://schemas.openxmlformats.org/drawingml/2006/wordprocessingDrawing" xmlns:w10="urn:schemas-microsoft-com:office:word" xmlns:w="http://schemas.openxmlformats.org/wordprocessingml/2006/main" xmlns:w14="http://schemas.microsoft.com/office/word/2010/wordml" xmlns:w15="http://schemas.microsoft.com/office/word/2012/wordml" xmlns:w16cex="http://schemas.microsoft.com/office/word/2018/wordml/cex" xmlns:w16cid="http://schemas.microsoft.com/office/word/2016/wordml/cid" xmlns:w16="http://schemas.microsoft.com/office/word/2018/wordml" xmlns:w16sdtdh="http://schemas.microsoft.com/office/word/2020/wordml/sdtdatahash" xmlns:w16se="http://schemas.microsoft.com/office/word/2015/wordml/symex" xmlns:wpg="http://schemas.microsoft.com/office/word/2010/wordprocessingGroup" xmlns:wpi="http://schemas.microsoft.com/office/word/2010/wordprocessingInk" xmlns:wne="http://schemas.microsoft.com/office/word/2006/wordml" xmlns:wps="http://schemas.microsoft.com/office/word/2010/wordprocessingShape" mc:Ignorable="w14 w15 w16se w16cid w16 w16cex w16sdtdh wp14">
+<w:document xmlns:wpc="http://schemas.microsoft.com/office/word/2010/wordprocessingCanvas" xmlns:cx="http://schemas.microsoft.com/office/drawing/2014/chartex" xmlns:cx1="http://schemas.microsoft.com/office/drawing/2015/9/8/chartex" xmlns:cx2="http://schemas.microsoft.com/office/drawing/2015/10/21/chartex" xmlns:cx3="http://schemas.microsoft.com/office/drawing/2016/5/9/chartex" xmlns:cx4="http://schemas.microsoft.com/office/drawing/2016/5/10/chartex" xmlns:cx5="http://schemas.microsoft.com/office/drawing/2016/5/11/chartex" xmlns:cx6="http://schemas.microsoft.com/office/drawing/2016/5/12/chartex" xmlns:cx7="http://schemas.microsoft.com/office/drawing/2016/5/13/chartex" xmlns:cx8="http://schemas.microsoft.com/office/drawing/2016/5/14/chartex" xmlns:mc="http://schemas.openxmlformats.org/markup-compatibility/2006" xmlns:aink="http://schemas.microsoft.com/office/drawing/2016/ink" xmlns:am3d="http://schemas.microsoft.com/office/drawing/2017/model3d" xmlns:o="urn:schemas-microsoft-com:office:office" xmlns:oel="http://schemas.microsoft.com/office/2019/extlst" xmlns:r="http://schemas.openxmlformats.org/officeDocument/2006/relationships" xmlns:m="http://schemas.openxmlformats.org/officeDocument/2006/math" xmlns:v="urn:schemas-microsoft-com:vml" xmlns:wp14="http://schemas.microsoft.com/office/word/2010/wordprocessingDrawing" xmlns:wp="http://schemas.openxmlformats.org/drawingml/2006/wordprocessingDrawing" xmlns:w10="urn:schemas-microsoft-com:office:word" xmlns:w="http://schemas.openxmlformats.org/wordprocessingml/2006/main" xmlns:w14="http://schemas.microsoft.com/office/word/2010/wordml" xmlns:w15="http://schemas.microsoft.com/office/word/2012/wordml" xmlns:w16cex="http://schemas.microsoft.com/office/word/2018/wordml/cex" xmlns:w16cid="http://schemas.microsoft.com/office/word/2016/wordml/cid" xmlns:w16="http://schemas.microsoft.com/office/word/2018/wordml" xmlns:w16du="http://schemas.microsoft.com/office/word/2023/wordml/word16du" xmlns:w16sdtdh="http://schemas.microsoft.com/office/word/2020/wordml/sdtdatahash" xmlns:w16se="http://schemas.microsoft.com/office/word/2015/wordml/symex" xmlns:wpg="http://schemas.microsoft.com/office/word/2010/wordprocessingGroup" xmlns:wpi="http://schemas.microsoft.com/office/word/2010/wordprocessingInk" xmlns:wne="http://schemas.microsoft.com/office/word/2006/wordml" xmlns:wps="http://schemas.microsoft.com/office/word/2010/wordprocessingShape" mc:Ignorable="w14 w15 w16se w16cid w16 w16cex w16sdtdh wp14">
   <w:body>
     <w:p>
+      <w:proofErr w:type="gramStart"/>
       <w:r>
         <w:t>Gruppenummer</w:t>
       </w:r>
       <w:r>
         <w:t xml:space="preserve">:  </w:t>
       </w:r>
+      <w:r>
+        <w:t>30</w:t>
+      </w:r>
+      <w:proofErr w:type="gramEnd"/>
       <w:r>
         <w:tab/>
       </w:r>
@@ -47,23 +52,24 @@
       <w:tblPr>
         <w:tblStyle w:val="Tabellrutenett"/>
         <w:tblW w:w="15730" w:type="dxa"/>
+        <w:tblLayout w:type="fixed"/>
         <w:tblLook w:val="04A0" w:firstRow="1" w:lastRow="0" w:firstColumn="1" w:lastColumn="0" w:noHBand="0" w:noVBand="1"/>
       </w:tblPr>
       <w:tblGrid>
-        <w:gridCol w:w="562"/>
-        <w:gridCol w:w="2268"/>
-        <w:gridCol w:w="2835"/>
-        <w:gridCol w:w="993"/>
-        <w:gridCol w:w="2409"/>
-        <w:gridCol w:w="2268"/>
-        <w:gridCol w:w="851"/>
-        <w:gridCol w:w="850"/>
-        <w:gridCol w:w="2694"/>
+        <w:gridCol w:w="545"/>
+        <w:gridCol w:w="2171"/>
+        <w:gridCol w:w="1950"/>
+        <w:gridCol w:w="999"/>
+        <w:gridCol w:w="4067"/>
+        <w:gridCol w:w="1680"/>
+        <w:gridCol w:w="843"/>
+        <w:gridCol w:w="844"/>
+        <w:gridCol w:w="2631"/>
       </w:tblGrid>
       <w:tr>
         <w:tc>
           <w:tcPr>
-            <w:tcW w:w="562" w:type="dxa"/>
+            <w:tcW w:w="545" w:type="dxa"/>
           </w:tcPr>
           <w:p>
             <w:pPr>
@@ -71,12 +77,14 @@
                 <w:b/>
               </w:rPr>
             </w:pPr>
+            <w:proofErr w:type="spellStart"/>
             <w:r>
               <w:rPr>
                 <w:b/>
               </w:rPr>
               <w:t>Nr</w:t>
             </w:r>
+            <w:proofErr w:type="spellEnd"/>
           </w:p>
           <w:p>
             <w:pPr>
@@ -88,7 +96,7 @@
         </w:tc>
         <w:tc>
           <w:tcPr>
-            <w:tcW w:w="2268" w:type="dxa"/>
+            <w:tcW w:w="2171" w:type="dxa"/>
           </w:tcPr>
           <w:p>
             <w:pPr>
@@ -107,7 +115,7 @@
         </w:tc>
         <w:tc>
           <w:tcPr>
-            <w:tcW w:w="2835" w:type="dxa"/>
+            <w:tcW w:w="1950" w:type="dxa"/>
           </w:tcPr>
           <w:p>
             <w:pPr>
@@ -126,7 +134,7 @@
         </w:tc>
         <w:tc>
           <w:tcPr>
-            <w:tcW w:w="993" w:type="dxa"/>
+            <w:tcW w:w="999" w:type="dxa"/>
           </w:tcPr>
           <w:p>
             <w:pPr>
@@ -145,7 +153,7 @@
         </w:tc>
         <w:tc>
           <w:tcPr>
-            <w:tcW w:w="2409" w:type="dxa"/>
+            <w:tcW w:w="4067" w:type="dxa"/>
           </w:tcPr>
           <w:p>
             <w:pPr>
@@ -164,7 +172,7 @@
         </w:tc>
         <w:tc>
           <w:tcPr>
-            <w:tcW w:w="2268" w:type="dxa"/>
+            <w:tcW w:w="1680" w:type="dxa"/>
           </w:tcPr>
           <w:p>
             <w:pPr>
@@ -183,7 +191,7 @@
         </w:tc>
         <w:tc>
           <w:tcPr>
-            <w:tcW w:w="851" w:type="dxa"/>
+            <w:tcW w:w="843" w:type="dxa"/>
           </w:tcPr>
           <w:p>
             <w:pPr>
@@ -208,7 +216,7 @@
         </w:tc>
         <w:tc>
           <w:tcPr>
-            <w:tcW w:w="850" w:type="dxa"/>
+            <w:tcW w:w="844" w:type="dxa"/>
           </w:tcPr>
           <w:p>
             <w:pPr>
@@ -227,7 +235,7 @@
         </w:tc>
         <w:tc>
           <w:tcPr>
-            <w:tcW w:w="2694" w:type="dxa"/>
+            <w:tcW w:w="2631" w:type="dxa"/>
           </w:tcPr>
           <w:p>
             <w:pPr>
@@ -254,465 +262,842 @@
       <w:tr>
         <w:tc>
           <w:tcPr>
-            <w:tcW w:w="562" w:type="dxa"/>
-          </w:tcPr>
-          <w:p/>
-          <w:p/>
-          <w:p/>
-        </w:tc>
-        <w:tc>
-          <w:tcPr>
-            <w:tcW w:w="2268" w:type="dxa"/>
-          </w:tcPr>
-          <w:p/>
-          <w:p/>
-          <w:p/>
-        </w:tc>
-        <w:tc>
-          <w:tcPr>
-            <w:tcW w:w="2835" w:type="dxa"/>
-          </w:tcPr>
-          <w:p/>
-        </w:tc>
-        <w:tc>
-          <w:tcPr>
-            <w:tcW w:w="993" w:type="dxa"/>
-          </w:tcPr>
-          <w:p/>
-        </w:tc>
-        <w:tc>
-          <w:tcPr>
-            <w:tcW w:w="2409" w:type="dxa"/>
-          </w:tcPr>
-          <w:p/>
-        </w:tc>
-        <w:tc>
-          <w:tcPr>
-            <w:tcW w:w="2268" w:type="dxa"/>
-          </w:tcPr>
-          <w:p/>
-        </w:tc>
-        <w:tc>
-          <w:tcPr>
-            <w:tcW w:w="851" w:type="dxa"/>
-          </w:tcPr>
-          <w:p/>
-        </w:tc>
-        <w:tc>
-          <w:tcPr>
-            <w:tcW w:w="850" w:type="dxa"/>
-          </w:tcPr>
-          <w:p/>
-        </w:tc>
-        <w:tc>
-          <w:tcPr>
-            <w:tcW w:w="2694" w:type="dxa"/>
-          </w:tcPr>
-          <w:p/>
+            <w:tcW w:w="545" w:type="dxa"/>
+          </w:tcPr>
+          <w:p/>
+          <w:p>
+            <w:r>
+              <w:t>1</w:t>
+            </w:r>
+          </w:p>
+          <w:p/>
+        </w:tc>
+        <w:tc>
+          <w:tcPr>
+            <w:tcW w:w="2171" w:type="dxa"/>
+          </w:tcPr>
+          <w:p/>
+          <w:p>
+            <w:r>
+              <w:t>Bruker har skrevet inn først kommandoen T og deretter N</w:t>
+            </w:r>
+          </w:p>
+          <w:p/>
+        </w:tc>
+        <w:tc>
+          <w:tcPr>
+            <w:tcW w:w="1950" w:type="dxa"/>
+          </w:tcPr>
+          <w:p>
+            <w:r>
+              <w:t>Alle kategorier samt antall ting under kategorien skrives ut og det bes deretter om en entydig navngitt kategori</w:t>
+            </w:r>
+          </w:p>
+        </w:tc>
+        <w:tc>
+          <w:tcPr>
+            <w:tcW w:w="999" w:type="dxa"/>
+          </w:tcPr>
+          <w:p>
+            <w:r>
+              <w:t>Entydig navngitt kategori</w:t>
+            </w:r>
+          </w:p>
+        </w:tc>
+        <w:tc>
+          <w:tcPr>
+            <w:tcW w:w="4067" w:type="dxa"/>
+          </w:tcPr>
+          <w:p>
+            <w:r>
+              <w:t xml:space="preserve">Dersom kategorien eksisterer: Skriver ut fullt navn på kategorien og at det bes om mer input </w:t>
+            </w:r>
+          </w:p>
+          <w:p/>
+          <w:p>
+            <w:r>
+              <w:t>Dersom det ikke finnes en entydig navngitt kategori: Skriver ut melding om at det ikke eksisterer en kategori som har den gitte inputen, og skriver hva som ble hentet inn og ber deretter om kategori på nytt</w:t>
+            </w:r>
+          </w:p>
+        </w:tc>
+        <w:tc>
+          <w:tcPr>
+            <w:tcW w:w="1680" w:type="dxa"/>
+          </w:tcPr>
+          <w:p>
+            <w:r>
+              <w:t>Kategorien skrives ut og det bes deretter om selgerens kundenummer</w:t>
+            </w:r>
+          </w:p>
+          <w:p/>
+          <w:p>
+            <w:r>
+              <w:t>Meldingen om at kategorien ikke eksisterer skrives ut</w:t>
+            </w:r>
+          </w:p>
+        </w:tc>
+        <w:tc>
+          <w:tcPr>
+            <w:tcW w:w="843" w:type="dxa"/>
+          </w:tcPr>
+          <w:p>
+            <w:r>
+              <w:t>OK</w:t>
+            </w:r>
+          </w:p>
+        </w:tc>
+        <w:tc>
+          <w:tcPr>
+            <w:tcW w:w="844" w:type="dxa"/>
+          </w:tcPr>
+          <w:p>
+            <w:r>
+              <w:t>Ulrik</w:t>
+            </w:r>
+          </w:p>
+        </w:tc>
+        <w:tc>
+          <w:tcPr>
+            <w:tcW w:w="2631" w:type="dxa"/>
+          </w:tcPr>
+          <w:p>
+            <w:r>
+              <w:t>Godkjent</w:t>
+            </w:r>
+          </w:p>
         </w:tc>
       </w:tr>
       <w:tr>
         <w:tc>
           <w:tcPr>
-            <w:tcW w:w="562" w:type="dxa"/>
-          </w:tcPr>
-          <w:p/>
-          <w:p/>
-          <w:p/>
-        </w:tc>
-        <w:tc>
-          <w:tcPr>
-            <w:tcW w:w="2268" w:type="dxa"/>
-          </w:tcPr>
-          <w:p/>
-        </w:tc>
-        <w:tc>
-          <w:tcPr>
-            <w:tcW w:w="2835" w:type="dxa"/>
-          </w:tcPr>
-          <w:p/>
-        </w:tc>
-        <w:tc>
-          <w:tcPr>
-            <w:tcW w:w="993" w:type="dxa"/>
-          </w:tcPr>
-          <w:p/>
-        </w:tc>
-        <w:tc>
-          <w:tcPr>
-            <w:tcW w:w="2409" w:type="dxa"/>
-          </w:tcPr>
-          <w:p/>
-        </w:tc>
-        <w:tc>
-          <w:tcPr>
-            <w:tcW w:w="2268" w:type="dxa"/>
-          </w:tcPr>
-          <w:p/>
-        </w:tc>
-        <w:tc>
-          <w:tcPr>
-            <w:tcW w:w="851" w:type="dxa"/>
-          </w:tcPr>
-          <w:p/>
-        </w:tc>
-        <w:tc>
-          <w:tcPr>
-            <w:tcW w:w="850" w:type="dxa"/>
-          </w:tcPr>
-          <w:p/>
-        </w:tc>
-        <w:tc>
-          <w:tcPr>
-            <w:tcW w:w="2694" w:type="dxa"/>
-          </w:tcPr>
-          <w:p/>
+            <w:tcW w:w="545" w:type="dxa"/>
+          </w:tcPr>
+          <w:p/>
+          <w:p>
+            <w:r>
+              <w:t>2</w:t>
+            </w:r>
+          </w:p>
+          <w:p/>
+        </w:tc>
+        <w:tc>
+          <w:tcPr>
+            <w:tcW w:w="2171" w:type="dxa"/>
+          </w:tcPr>
+          <w:p>
+            <w:r>
+              <w:t>Brukeren har skrevet inn en gyldig kategori</w:t>
+            </w:r>
+          </w:p>
+        </w:tc>
+        <w:tc>
+          <w:tcPr>
+            <w:tcW w:w="1950" w:type="dxa"/>
+          </w:tcPr>
+          <w:p>
+            <w:r>
+              <w:t>Fullt navn på kategorien skrives ut og det bes om selgerens unike kundenummer</w:t>
+            </w:r>
+          </w:p>
+        </w:tc>
+        <w:tc>
+          <w:tcPr>
+            <w:tcW w:w="999" w:type="dxa"/>
+          </w:tcPr>
+          <w:p>
+            <w:r>
+              <w:t>Selgerens kundenummer</w:t>
+            </w:r>
+          </w:p>
+        </w:tc>
+        <w:tc>
+          <w:tcPr>
+            <w:tcW w:w="4067" w:type="dxa"/>
+          </w:tcPr>
+          <w:p>
+            <w:r>
+              <w:t>Dersom selger med kundenummer eksisterer: Spørres videre om input som indikerer at selger med kundenummer eksisterer</w:t>
+            </w:r>
+          </w:p>
+          <w:p/>
+          <w:p>
+            <w:r>
+              <w:t>Dersom selger med kundenummer ikke eksisterer: Spørres om selgerens kundenummer på nytt dersom det er et ugyldig nummer eller skriver melding om det er en annen feil med inputen</w:t>
+            </w:r>
+          </w:p>
+        </w:tc>
+        <w:tc>
+          <w:tcPr>
+            <w:tcW w:w="1680" w:type="dxa"/>
+          </w:tcPr>
+          <w:p>
+            <w:r>
+              <w:t>Bes om videre input</w:t>
+            </w:r>
+          </w:p>
+          <w:p/>
+          <w:p/>
+          <w:p/>
+          <w:p>
+            <w:r>
+              <w:t xml:space="preserve">Blir bedt om </w:t>
+            </w:r>
+            <w:r>
+              <w:t>selgerens kundenummer på nytt</w:t>
+            </w:r>
+          </w:p>
+        </w:tc>
+        <w:tc>
+          <w:tcPr>
+            <w:tcW w:w="843" w:type="dxa"/>
+          </w:tcPr>
+          <w:p>
+            <w:r>
+              <w:t>OK</w:t>
+            </w:r>
+          </w:p>
+        </w:tc>
+        <w:tc>
+          <w:tcPr>
+            <w:tcW w:w="844" w:type="dxa"/>
+          </w:tcPr>
+          <w:p>
+            <w:r>
+              <w:t>Ulrik</w:t>
+            </w:r>
+          </w:p>
+        </w:tc>
+        <w:tc>
+          <w:tcPr>
+            <w:tcW w:w="2631" w:type="dxa"/>
+          </w:tcPr>
+          <w:p>
+            <w:r>
+              <w:t>Godkjent</w:t>
+            </w:r>
+          </w:p>
         </w:tc>
       </w:tr>
       <w:tr>
         <w:tc>
           <w:tcPr>
-            <w:tcW w:w="562" w:type="dxa"/>
-          </w:tcPr>
-          <w:p/>
-          <w:p/>
-          <w:p/>
-        </w:tc>
-        <w:tc>
-          <w:tcPr>
-            <w:tcW w:w="2268" w:type="dxa"/>
-          </w:tcPr>
-          <w:p/>
-        </w:tc>
-        <w:tc>
-          <w:tcPr>
-            <w:tcW w:w="2835" w:type="dxa"/>
-          </w:tcPr>
-          <w:p/>
-        </w:tc>
-        <w:tc>
-          <w:tcPr>
-            <w:tcW w:w="993" w:type="dxa"/>
-          </w:tcPr>
-          <w:p/>
-        </w:tc>
-        <w:tc>
-          <w:tcPr>
-            <w:tcW w:w="2409" w:type="dxa"/>
-          </w:tcPr>
-          <w:p/>
-        </w:tc>
-        <w:tc>
-          <w:tcPr>
-            <w:tcW w:w="2268" w:type="dxa"/>
-          </w:tcPr>
-          <w:p/>
-        </w:tc>
-        <w:tc>
-          <w:tcPr>
-            <w:tcW w:w="851" w:type="dxa"/>
-          </w:tcPr>
-          <w:p/>
-        </w:tc>
-        <w:tc>
-          <w:tcPr>
-            <w:tcW w:w="850" w:type="dxa"/>
-          </w:tcPr>
-          <w:p/>
-        </w:tc>
-        <w:tc>
-          <w:tcPr>
-            <w:tcW w:w="2694" w:type="dxa"/>
-          </w:tcPr>
-          <w:p/>
+            <w:tcW w:w="545" w:type="dxa"/>
+          </w:tcPr>
+          <w:p/>
+          <w:p>
+            <w:r>
+              <w:t>3</w:t>
+            </w:r>
+          </w:p>
+          <w:p/>
+        </w:tc>
+        <w:tc>
+          <w:tcPr>
+            <w:tcW w:w="2171" w:type="dxa"/>
+          </w:tcPr>
+          <w:p>
+            <w:r>
+              <w:t>Brukeren har skrevet inn et gyldig kundenummer for selgeren av tingen</w:t>
+            </w:r>
+          </w:p>
+        </w:tc>
+        <w:tc>
+          <w:tcPr>
+            <w:tcW w:w="1950" w:type="dxa"/>
+          </w:tcPr>
+          <w:p>
+            <w:r>
+              <w:t xml:space="preserve">Bes om bokstaven N eller B om tingen er (N)y eller (B)rukt  </w:t>
+            </w:r>
+          </w:p>
+        </w:tc>
+        <w:tc>
+          <w:tcPr>
+            <w:tcW w:w="999" w:type="dxa"/>
+          </w:tcPr>
+          <w:p>
+            <w:r>
+              <w:t>Bokstaven N/B</w:t>
+            </w:r>
+          </w:p>
+        </w:tc>
+        <w:tc>
+          <w:tcPr>
+            <w:tcW w:w="4067" w:type="dxa"/>
+          </w:tcPr>
+          <w:p>
+            <w:r>
+              <w:t>Dersom brukeren skriver en av de to gjeldende bokstavene: Bes om mer input fra brukeren</w:t>
+            </w:r>
+          </w:p>
+          <w:p/>
+          <w:p>
+            <w:r>
+              <w:t>Dersom brukeren skriver en annen bokstav: Bes om bokstav på nytt som indikerer at bokstaven ikke var korrekt. Meldingen viser hvilke bokstaver som er gyldig input</w:t>
+            </w:r>
+          </w:p>
+        </w:tc>
+        <w:tc>
+          <w:tcPr>
+            <w:tcW w:w="1680" w:type="dxa"/>
+          </w:tcPr>
+          <w:p>
+            <w:r>
+              <w:t>Bes om videre input fra brukeren</w:t>
+            </w:r>
+          </w:p>
+          <w:p/>
+          <w:p>
+            <w:r>
+              <w:t>Blir bedt om å skrive inn en av de gjeldende bokstavene på nytt</w:t>
+            </w:r>
+          </w:p>
+        </w:tc>
+        <w:tc>
+          <w:tcPr>
+            <w:tcW w:w="843" w:type="dxa"/>
+          </w:tcPr>
+          <w:p>
+            <w:r>
+              <w:t>OK</w:t>
+            </w:r>
+          </w:p>
+        </w:tc>
+        <w:tc>
+          <w:tcPr>
+            <w:tcW w:w="844" w:type="dxa"/>
+          </w:tcPr>
+          <w:p>
+            <w:r>
+              <w:t>Ulrik</w:t>
+            </w:r>
+          </w:p>
+        </w:tc>
+        <w:tc>
+          <w:tcPr>
+            <w:tcW w:w="2631" w:type="dxa"/>
+          </w:tcPr>
+          <w:p>
+            <w:r>
+              <w:t>Godkjent</w:t>
+            </w:r>
+          </w:p>
         </w:tc>
       </w:tr>
       <w:tr>
         <w:tc>
           <w:tcPr>
-            <w:tcW w:w="562" w:type="dxa"/>
-          </w:tcPr>
-          <w:p/>
-          <w:p/>
-          <w:p/>
-        </w:tc>
-        <w:tc>
-          <w:tcPr>
-            <w:tcW w:w="2268" w:type="dxa"/>
-          </w:tcPr>
-          <w:p/>
-        </w:tc>
-        <w:tc>
-          <w:tcPr>
-            <w:tcW w:w="2835" w:type="dxa"/>
-          </w:tcPr>
-          <w:p/>
-        </w:tc>
-        <w:tc>
-          <w:tcPr>
-            <w:tcW w:w="993" w:type="dxa"/>
-          </w:tcPr>
-          <w:p/>
-        </w:tc>
-        <w:tc>
-          <w:tcPr>
-            <w:tcW w:w="2409" w:type="dxa"/>
-          </w:tcPr>
-          <w:p/>
-        </w:tc>
-        <w:tc>
-          <w:tcPr>
-            <w:tcW w:w="2268" w:type="dxa"/>
-          </w:tcPr>
-          <w:p/>
-        </w:tc>
-        <w:tc>
-          <w:tcPr>
-            <w:tcW w:w="851" w:type="dxa"/>
-          </w:tcPr>
-          <w:p/>
-        </w:tc>
-        <w:tc>
-          <w:tcPr>
-            <w:tcW w:w="850" w:type="dxa"/>
-          </w:tcPr>
-          <w:p/>
-        </w:tc>
-        <w:tc>
-          <w:tcPr>
-            <w:tcW w:w="2694" w:type="dxa"/>
-          </w:tcPr>
-          <w:p/>
+            <w:tcW w:w="545" w:type="dxa"/>
+          </w:tcPr>
+          <w:p/>
+          <w:p>
+            <w:r>
+              <w:t>4</w:t>
+            </w:r>
+          </w:p>
+          <w:p/>
+        </w:tc>
+        <w:tc>
+          <w:tcPr>
+            <w:tcW w:w="2171" w:type="dxa"/>
+          </w:tcPr>
+          <w:p>
+            <w:r>
+              <w:t>Brukeren har skrevet inn en av bokstavene N eller B</w:t>
+            </w:r>
+          </w:p>
+        </w:tc>
+        <w:tc>
+          <w:tcPr>
+            <w:tcW w:w="1950" w:type="dxa"/>
+          </w:tcPr>
+          <w:p>
+            <w:r>
+              <w:t>Bes om navn på tingen</w:t>
+            </w:r>
+          </w:p>
+        </w:tc>
+        <w:tc>
+          <w:tcPr>
+            <w:tcW w:w="999" w:type="dxa"/>
+          </w:tcPr>
+          <w:p>
+            <w:r>
+              <w:t>Navn på tingen</w:t>
+            </w:r>
+          </w:p>
+        </w:tc>
+        <w:tc>
+          <w:tcPr>
+            <w:tcW w:w="4067" w:type="dxa"/>
+          </w:tcPr>
+          <w:p>
+            <w:r>
+              <w:t>Bes om videre input som indikerer at navnet ble lagt inn som datamedlem i objektet</w:t>
+            </w:r>
+          </w:p>
+        </w:tc>
+        <w:tc>
+          <w:tcPr>
+            <w:tcW w:w="1680" w:type="dxa"/>
+          </w:tcPr>
+          <w:p>
+            <w:r>
+              <w:t>Bes om videre input</w:t>
+            </w:r>
+          </w:p>
+        </w:tc>
+        <w:tc>
+          <w:tcPr>
+            <w:tcW w:w="843" w:type="dxa"/>
+          </w:tcPr>
+          <w:p>
+            <w:r>
+              <w:t>OK</w:t>
+            </w:r>
+          </w:p>
+        </w:tc>
+        <w:tc>
+          <w:tcPr>
+            <w:tcW w:w="844" w:type="dxa"/>
+          </w:tcPr>
+          <w:p>
+            <w:r>
+              <w:t>Ulrik</w:t>
+            </w:r>
+          </w:p>
+        </w:tc>
+        <w:tc>
+          <w:tcPr>
+            <w:tcW w:w="2631" w:type="dxa"/>
+          </w:tcPr>
+          <w:p>
+            <w:r>
+              <w:t>Godkjent</w:t>
+            </w:r>
+          </w:p>
         </w:tc>
       </w:tr>
       <w:tr>
         <w:tc>
           <w:tcPr>
-            <w:tcW w:w="562" w:type="dxa"/>
-          </w:tcPr>
-          <w:p/>
-          <w:p/>
-          <w:p/>
-        </w:tc>
-        <w:tc>
-          <w:tcPr>
-            <w:tcW w:w="2268" w:type="dxa"/>
-          </w:tcPr>
-          <w:p/>
-        </w:tc>
-        <w:tc>
-          <w:tcPr>
-            <w:tcW w:w="2835" w:type="dxa"/>
-          </w:tcPr>
-          <w:p/>
-        </w:tc>
-        <w:tc>
-          <w:tcPr>
-            <w:tcW w:w="993" w:type="dxa"/>
-          </w:tcPr>
-          <w:p/>
-        </w:tc>
-        <w:tc>
-          <w:tcPr>
-            <w:tcW w:w="2409" w:type="dxa"/>
-          </w:tcPr>
-          <w:p/>
-        </w:tc>
-        <w:tc>
-          <w:tcPr>
-            <w:tcW w:w="2268" w:type="dxa"/>
-          </w:tcPr>
-          <w:p/>
-        </w:tc>
-        <w:tc>
-          <w:tcPr>
-            <w:tcW w:w="851" w:type="dxa"/>
-          </w:tcPr>
-          <w:p/>
-        </w:tc>
-        <w:tc>
-          <w:tcPr>
-            <w:tcW w:w="850" w:type="dxa"/>
-          </w:tcPr>
-          <w:p/>
-        </w:tc>
-        <w:tc>
-          <w:tcPr>
-            <w:tcW w:w="2694" w:type="dxa"/>
-          </w:tcPr>
-          <w:p/>
+            <w:tcW w:w="545" w:type="dxa"/>
+          </w:tcPr>
+          <w:p/>
+          <w:p>
+            <w:r>
+              <w:t>5</w:t>
+            </w:r>
+          </w:p>
+          <w:p/>
+        </w:tc>
+        <w:tc>
+          <w:tcPr>
+            <w:tcW w:w="2171" w:type="dxa"/>
+          </w:tcPr>
+          <w:p>
+            <w:r>
+              <w:t>Brukeren har skrevet inn navnet på tingen</w:t>
+            </w:r>
+          </w:p>
+        </w:tc>
+        <w:tc>
+          <w:tcPr>
+            <w:tcW w:w="1950" w:type="dxa"/>
+          </w:tcPr>
+          <w:p>
+            <w:r>
+              <w:t>Bes om en beskrivelse for tingen</w:t>
+            </w:r>
+          </w:p>
+        </w:tc>
+        <w:tc>
+          <w:tcPr>
+            <w:tcW w:w="999" w:type="dxa"/>
+          </w:tcPr>
+          <w:p>
+            <w:r>
+              <w:t>Beskrivelse</w:t>
+            </w:r>
+          </w:p>
+        </w:tc>
+        <w:tc>
+          <w:tcPr>
+            <w:tcW w:w="4067" w:type="dxa"/>
+          </w:tcPr>
+          <w:p>
+            <w:r>
+              <w:t>Bes om videre input uavhengig av hva beskrivelsen var</w:t>
+            </w:r>
+          </w:p>
+        </w:tc>
+        <w:tc>
+          <w:tcPr>
+            <w:tcW w:w="1680" w:type="dxa"/>
+          </w:tcPr>
+          <w:p>
+            <w:r>
+              <w:t>Bes videre om input</w:t>
+            </w:r>
+          </w:p>
+        </w:tc>
+        <w:tc>
+          <w:tcPr>
+            <w:tcW w:w="843" w:type="dxa"/>
+          </w:tcPr>
+          <w:p>
+            <w:r>
+              <w:t>OK</w:t>
+            </w:r>
+          </w:p>
+        </w:tc>
+        <w:tc>
+          <w:tcPr>
+            <w:tcW w:w="844" w:type="dxa"/>
+          </w:tcPr>
+          <w:p>
+            <w:r>
+              <w:t>Ulrik</w:t>
+            </w:r>
+          </w:p>
+        </w:tc>
+        <w:tc>
+          <w:tcPr>
+            <w:tcW w:w="2631" w:type="dxa"/>
+          </w:tcPr>
+          <w:p>
+            <w:r>
+              <w:t>Godkjent</w:t>
+            </w:r>
+          </w:p>
         </w:tc>
       </w:tr>
       <w:tr>
         <w:tc>
           <w:tcPr>
-            <w:tcW w:w="562" w:type="dxa"/>
-          </w:tcPr>
-          <w:p/>
-          <w:p/>
-          <w:p/>
-        </w:tc>
-        <w:tc>
-          <w:tcPr>
-            <w:tcW w:w="2268" w:type="dxa"/>
-          </w:tcPr>
-          <w:p/>
-        </w:tc>
-        <w:tc>
-          <w:tcPr>
-            <w:tcW w:w="2835" w:type="dxa"/>
-          </w:tcPr>
-          <w:p/>
-        </w:tc>
-        <w:tc>
-          <w:tcPr>
-            <w:tcW w:w="993" w:type="dxa"/>
-          </w:tcPr>
-          <w:p/>
-        </w:tc>
-        <w:tc>
-          <w:tcPr>
-            <w:tcW w:w="2409" w:type="dxa"/>
-          </w:tcPr>
-          <w:p/>
-        </w:tc>
-        <w:tc>
-          <w:tcPr>
-            <w:tcW w:w="2268" w:type="dxa"/>
-          </w:tcPr>
-          <w:p/>
-        </w:tc>
-        <w:tc>
-          <w:tcPr>
-            <w:tcW w:w="851" w:type="dxa"/>
-          </w:tcPr>
-          <w:p/>
-        </w:tc>
-        <w:tc>
-          <w:tcPr>
-            <w:tcW w:w="850" w:type="dxa"/>
-          </w:tcPr>
-          <w:p/>
-        </w:tc>
-        <w:tc>
-          <w:tcPr>
-            <w:tcW w:w="2694" w:type="dxa"/>
-          </w:tcPr>
-          <w:p/>
+            <w:tcW w:w="545" w:type="dxa"/>
+          </w:tcPr>
+          <w:p/>
+          <w:p>
+            <w:r>
+              <w:t>6</w:t>
+            </w:r>
+          </w:p>
+        </w:tc>
+        <w:tc>
+          <w:tcPr>
+            <w:tcW w:w="2171" w:type="dxa"/>
+          </w:tcPr>
+          <w:p>
+            <w:r>
+              <w:t>Brukeren har skrevet inn beskrivelse</w:t>
+            </w:r>
+          </w:p>
+        </w:tc>
+        <w:tc>
+          <w:tcPr>
+            <w:tcW w:w="1950" w:type="dxa"/>
+          </w:tcPr>
+          <w:p>
+            <w:r>
+              <w:t>Bes om prisen på gjenstanden i et intervall innenfor 0kr og maks pris</w:t>
+            </w:r>
+          </w:p>
+        </w:tc>
+        <w:tc>
+          <w:tcPr>
+            <w:tcW w:w="999" w:type="dxa"/>
+          </w:tcPr>
+          <w:p>
+            <w:r>
+              <w:t>Pris</w:t>
+            </w:r>
+          </w:p>
+        </w:tc>
+        <w:tc>
+          <w:tcPr>
+            <w:tcW w:w="4067" w:type="dxa"/>
+          </w:tcPr>
+          <w:p>
+            <w:r>
+              <w:t>Dersom en gyldig pris er skrevet inn: Bes om videre input som indikerer at det er en pris som er godtatt</w:t>
+            </w:r>
+          </w:p>
+          <w:p/>
+          <w:p>
+            <w:r>
+              <w:t xml:space="preserve">Dersom det ikke er en gyldig pris: Hvis datatypen ikke kan bli tolket som en int, så kommer det egen </w:t>
+            </w:r>
+            <w:r>
+              <w:t>feilmelding som beskriver dette, hvis det var et tall, men som ikke var en gyldig pris, så bes det om pris på nytt med melding om hva som er gyldig pris</w:t>
+            </w:r>
+          </w:p>
+        </w:tc>
+        <w:tc>
+          <w:tcPr>
+            <w:tcW w:w="1680" w:type="dxa"/>
+          </w:tcPr>
+          <w:p>
+            <w:r>
+              <w:t>Bes videre om input</w:t>
+            </w:r>
+          </w:p>
+          <w:p/>
+          <w:p/>
+          <w:p>
+            <w:r>
+              <w:t>Kommer feilmelding og bes om pris på nytt</w:t>
+            </w:r>
+          </w:p>
+          <w:p/>
+        </w:tc>
+        <w:tc>
+          <w:tcPr>
+            <w:tcW w:w="843" w:type="dxa"/>
+          </w:tcPr>
+          <w:p>
+            <w:r>
+              <w:t>OK</w:t>
+            </w:r>
+          </w:p>
+        </w:tc>
+        <w:tc>
+          <w:tcPr>
+            <w:tcW w:w="844" w:type="dxa"/>
+          </w:tcPr>
+          <w:p>
+            <w:r>
+              <w:t>Ulrik</w:t>
+            </w:r>
+          </w:p>
+        </w:tc>
+        <w:tc>
+          <w:tcPr>
+            <w:tcW w:w="2631" w:type="dxa"/>
+          </w:tcPr>
+          <w:p>
+            <w:r>
+              <w:t>Godkjent</w:t>
+            </w:r>
+          </w:p>
         </w:tc>
       </w:tr>
       <w:tr>
         <w:tc>
           <w:tcPr>
-            <w:tcW w:w="562" w:type="dxa"/>
-          </w:tcPr>
-          <w:p/>
-          <w:p/>
-          <w:p/>
-        </w:tc>
-        <w:tc>
-          <w:tcPr>
-            <w:tcW w:w="2268" w:type="dxa"/>
-          </w:tcPr>
-          <w:p/>
-        </w:tc>
-        <w:tc>
-          <w:tcPr>
-            <w:tcW w:w="2835" w:type="dxa"/>
-          </w:tcPr>
-          <w:p/>
-        </w:tc>
-        <w:tc>
-          <w:tcPr>
-            <w:tcW w:w="993" w:type="dxa"/>
-          </w:tcPr>
-          <w:p/>
-        </w:tc>
-        <w:tc>
-          <w:tcPr>
-            <w:tcW w:w="2409" w:type="dxa"/>
-          </w:tcPr>
-          <w:p/>
-        </w:tc>
-        <w:tc>
-          <w:tcPr>
-            <w:tcW w:w="2268" w:type="dxa"/>
-          </w:tcPr>
-          <w:p/>
-        </w:tc>
-        <w:tc>
-          <w:tcPr>
-            <w:tcW w:w="851" w:type="dxa"/>
-          </w:tcPr>
-          <w:p/>
-        </w:tc>
-        <w:tc>
-          <w:tcPr>
-            <w:tcW w:w="850" w:type="dxa"/>
-          </w:tcPr>
-          <w:p/>
-        </w:tc>
-        <w:tc>
-          <w:tcPr>
-            <w:tcW w:w="2694" w:type="dxa"/>
-          </w:tcPr>
-          <w:p/>
+            <w:tcW w:w="545" w:type="dxa"/>
+          </w:tcPr>
+          <w:p/>
+          <w:p>
+            <w:r>
+              <w:t>7</w:t>
+            </w:r>
+          </w:p>
+        </w:tc>
+        <w:tc>
+          <w:tcPr>
+            <w:tcW w:w="2171" w:type="dxa"/>
+          </w:tcPr>
+          <w:p>
+            <w:r>
+              <w:t>Brukeren har skrevet inn gyldig pris</w:t>
+            </w:r>
+          </w:p>
+        </w:tc>
+        <w:tc>
+          <w:tcPr>
+            <w:tcW w:w="1950" w:type="dxa"/>
+          </w:tcPr>
+          <w:p>
+            <w:r>
+              <w:t>Bes om antall av tingen som er til salgs</w:t>
+            </w:r>
+          </w:p>
+        </w:tc>
+        <w:tc>
+          <w:tcPr>
+            <w:tcW w:w="999" w:type="dxa"/>
+          </w:tcPr>
+          <w:p>
+            <w:r>
+              <w:t>Antall til salgs</w:t>
+            </w:r>
+          </w:p>
+        </w:tc>
+        <w:tc>
+          <w:tcPr>
+            <w:tcW w:w="4067" w:type="dxa"/>
+          </w:tcPr>
+          <w:p>
+            <w:r>
+              <w:t>Dersom e</w:t>
+            </w:r>
+            <w:r>
+              <w:t>t</w:t>
+            </w:r>
+            <w:r>
+              <w:t xml:space="preserve"> gyldig </w:t>
+            </w:r>
+            <w:r>
+              <w:t>antall</w:t>
+            </w:r>
+            <w:r>
+              <w:t xml:space="preserve"> er skrevet inn: </w:t>
+            </w:r>
+            <w:r>
+              <w:t>Melding om at en ny ting har blitt opprettet og det spørres om en ny kommando om ønskelig</w:t>
+            </w:r>
+          </w:p>
+          <w:p/>
+          <w:p/>
+          <w:p/>
+          <w:p/>
+          <w:p>
+            <w:r>
+              <w:t>Dersom det ikke er e</w:t>
+            </w:r>
+            <w:r>
+              <w:t>t</w:t>
+            </w:r>
+            <w:r>
+              <w:t xml:space="preserve"> gyldig </w:t>
+            </w:r>
+            <w:r>
+              <w:t>antall</w:t>
+            </w:r>
+            <w:r>
+              <w:t>: Hvis datatypen ikke kan bli tolket som en int, så kommer det egen feilmelding som beskriver dette, hvis det var et tall, men som ikke var e</w:t>
+            </w:r>
+            <w:r>
+              <w:t>t</w:t>
+            </w:r>
+            <w:r>
+              <w:t xml:space="preserve"> gyldig </w:t>
+            </w:r>
+            <w:r>
+              <w:t>antall</w:t>
+            </w:r>
+            <w:r>
+              <w:t xml:space="preserve">, så bes det om </w:t>
+            </w:r>
+            <w:r>
+              <w:t>antall</w:t>
+            </w:r>
+            <w:r>
+              <w:t xml:space="preserve"> på nytt med melding om hva som er </w:t>
+            </w:r>
+            <w:r>
+              <w:t xml:space="preserve">et </w:t>
+            </w:r>
+            <w:r>
+              <w:t xml:space="preserve">gyldig </w:t>
+            </w:r>
+            <w:r>
+              <w:t>antall av denne tingen</w:t>
+            </w:r>
+          </w:p>
+        </w:tc>
+        <w:tc>
+          <w:tcPr>
+            <w:tcW w:w="1680" w:type="dxa"/>
+          </w:tcPr>
+          <w:p>
+            <w:r>
+              <w:t>Melding om at en ny ting har blitt opprettet og det spørres om en ny kommando om ønskelig</w:t>
+            </w:r>
+          </w:p>
+          <w:p/>
+          <w:p>
+            <w:r>
+              <w:t>Kommer feilmelding og det bes om antall på nytt</w:t>
+            </w:r>
+          </w:p>
+        </w:tc>
+        <w:tc>
+          <w:tcPr>
+            <w:tcW w:w="843" w:type="dxa"/>
+          </w:tcPr>
+          <w:p>
+            <w:r>
+              <w:t>OK</w:t>
+            </w:r>
+          </w:p>
+        </w:tc>
+        <w:tc>
+          <w:tcPr>
+            <w:tcW w:w="844" w:type="dxa"/>
+          </w:tcPr>
+          <w:p>
+            <w:r>
+              <w:t>Ulrik</w:t>
+            </w:r>
+          </w:p>
+        </w:tc>
+        <w:tc>
+          <w:tcPr>
+            <w:tcW w:w="2631" w:type="dxa"/>
+          </w:tcPr>
+          <w:p>
+            <w:r>
+              <w:t>Godkjent</w:t>
+            </w:r>
+          </w:p>
         </w:tc>
       </w:tr>
       <w:tr>
         <w:tc>
           <w:tcPr>
-            <w:tcW w:w="562" w:type="dxa"/>
-          </w:tcPr>
-          <w:p/>
-          <w:p/>
-          <w:p/>
-        </w:tc>
-        <w:tc>
-          <w:tcPr>
-            <w:tcW w:w="2268" w:type="dxa"/>
-          </w:tcPr>
-          <w:p/>
-        </w:tc>
-        <w:tc>
-          <w:tcPr>
-            <w:tcW w:w="2835" w:type="dxa"/>
-          </w:tcPr>
-          <w:p/>
-        </w:tc>
-        <w:tc>
-          <w:tcPr>
-            <w:tcW w:w="993" w:type="dxa"/>
-          </w:tcPr>
-          <w:p/>
-        </w:tc>
-        <w:tc>
-          <w:tcPr>
-            <w:tcW w:w="2409" w:type="dxa"/>
-          </w:tcPr>
-          <w:p/>
-        </w:tc>
-        <w:tc>
-          <w:tcPr>
-            <w:tcW w:w="2268" w:type="dxa"/>
-          </w:tcPr>
-          <w:p/>
-        </w:tc>
-        <w:tc>
-          <w:tcPr>
-            <w:tcW w:w="851" w:type="dxa"/>
-          </w:tcPr>
-          <w:p/>
-        </w:tc>
-        <w:tc>
-          <w:tcPr>
-            <w:tcW w:w="850" w:type="dxa"/>
-          </w:tcPr>
-          <w:p/>
-        </w:tc>
-        <w:tc>
-          <w:tcPr>
-            <w:tcW w:w="2694" w:type="dxa"/>
+            <w:tcW w:w="545" w:type="dxa"/>
+          </w:tcPr>
+          <w:p/>
+          <w:p/>
+          <w:p/>
+        </w:tc>
+        <w:tc>
+          <w:tcPr>
+            <w:tcW w:w="2171" w:type="dxa"/>
+          </w:tcPr>
+          <w:p/>
+        </w:tc>
+        <w:tc>
+          <w:tcPr>
+            <w:tcW w:w="1950" w:type="dxa"/>
+          </w:tcPr>
+          <w:p/>
+        </w:tc>
+        <w:tc>
+          <w:tcPr>
+            <w:tcW w:w="999" w:type="dxa"/>
+          </w:tcPr>
+          <w:p/>
+        </w:tc>
+        <w:tc>
+          <w:tcPr>
+            <w:tcW w:w="4067" w:type="dxa"/>
+          </w:tcPr>
+          <w:p/>
+        </w:tc>
+        <w:tc>
+          <w:tcPr>
+            <w:tcW w:w="1680" w:type="dxa"/>
+          </w:tcPr>
+          <w:p/>
+        </w:tc>
+        <w:tc>
+          <w:tcPr>
+            <w:tcW w:w="843" w:type="dxa"/>
+          </w:tcPr>
+          <w:p/>
+        </w:tc>
+        <w:tc>
+          <w:tcPr>
+            <w:tcW w:w="844" w:type="dxa"/>
+          </w:tcPr>
+          <w:p/>
+        </w:tc>
+        <w:tc>
+          <w:tcPr>
+            <w:tcW w:w="2631" w:type="dxa"/>
           </w:tcPr>
           <w:p/>
         </w:tc>
@@ -720,57 +1105,57 @@
       <w:tr>
         <w:tc>
           <w:tcPr>
-            <w:tcW w:w="562" w:type="dxa"/>
-          </w:tcPr>
-          <w:p/>
-          <w:p/>
-          <w:p/>
-        </w:tc>
-        <w:tc>
-          <w:tcPr>
-            <w:tcW w:w="2268" w:type="dxa"/>
-          </w:tcPr>
-          <w:p/>
-        </w:tc>
-        <w:tc>
-          <w:tcPr>
-            <w:tcW w:w="2835" w:type="dxa"/>
-          </w:tcPr>
-          <w:p/>
-        </w:tc>
-        <w:tc>
-          <w:tcPr>
-            <w:tcW w:w="993" w:type="dxa"/>
-          </w:tcPr>
-          <w:p/>
-        </w:tc>
-        <w:tc>
-          <w:tcPr>
-            <w:tcW w:w="2409" w:type="dxa"/>
-          </w:tcPr>
-          <w:p/>
-        </w:tc>
-        <w:tc>
-          <w:tcPr>
-            <w:tcW w:w="2268" w:type="dxa"/>
-          </w:tcPr>
-          <w:p/>
-        </w:tc>
-        <w:tc>
-          <w:tcPr>
-            <w:tcW w:w="851" w:type="dxa"/>
-          </w:tcPr>
-          <w:p/>
-        </w:tc>
-        <w:tc>
-          <w:tcPr>
-            <w:tcW w:w="850" w:type="dxa"/>
-          </w:tcPr>
-          <w:p/>
-        </w:tc>
-        <w:tc>
-          <w:tcPr>
-            <w:tcW w:w="2694" w:type="dxa"/>
+            <w:tcW w:w="545" w:type="dxa"/>
+          </w:tcPr>
+          <w:p/>
+          <w:p/>
+          <w:p/>
+        </w:tc>
+        <w:tc>
+          <w:tcPr>
+            <w:tcW w:w="2171" w:type="dxa"/>
+          </w:tcPr>
+          <w:p/>
+        </w:tc>
+        <w:tc>
+          <w:tcPr>
+            <w:tcW w:w="1950" w:type="dxa"/>
+          </w:tcPr>
+          <w:p/>
+        </w:tc>
+        <w:tc>
+          <w:tcPr>
+            <w:tcW w:w="999" w:type="dxa"/>
+          </w:tcPr>
+          <w:p/>
+        </w:tc>
+        <w:tc>
+          <w:tcPr>
+            <w:tcW w:w="4067" w:type="dxa"/>
+          </w:tcPr>
+          <w:p/>
+        </w:tc>
+        <w:tc>
+          <w:tcPr>
+            <w:tcW w:w="1680" w:type="dxa"/>
+          </w:tcPr>
+          <w:p/>
+        </w:tc>
+        <w:tc>
+          <w:tcPr>
+            <w:tcW w:w="843" w:type="dxa"/>
+          </w:tcPr>
+          <w:p/>
+        </w:tc>
+        <w:tc>
+          <w:tcPr>
+            <w:tcW w:w="844" w:type="dxa"/>
+          </w:tcPr>
+          <w:p/>
+        </w:tc>
+        <w:tc>
+          <w:tcPr>
+            <w:tcW w:w="2631" w:type="dxa"/>
           </w:tcPr>
           <w:p/>
         </w:tc>
@@ -778,57 +1163,57 @@
       <w:tr>
         <w:tc>
           <w:tcPr>
-            <w:tcW w:w="562" w:type="dxa"/>
-          </w:tcPr>
-          <w:p/>
-          <w:p/>
-          <w:p/>
-        </w:tc>
-        <w:tc>
-          <w:tcPr>
-            <w:tcW w:w="2268" w:type="dxa"/>
-          </w:tcPr>
-          <w:p/>
-        </w:tc>
-        <w:tc>
-          <w:tcPr>
-            <w:tcW w:w="2835" w:type="dxa"/>
-          </w:tcPr>
-          <w:p/>
-        </w:tc>
-        <w:tc>
-          <w:tcPr>
-            <w:tcW w:w="993" w:type="dxa"/>
-          </w:tcPr>
-          <w:p/>
-        </w:tc>
-        <w:tc>
-          <w:tcPr>
-            <w:tcW w:w="2409" w:type="dxa"/>
-          </w:tcPr>
-          <w:p/>
-        </w:tc>
-        <w:tc>
-          <w:tcPr>
-            <w:tcW w:w="2268" w:type="dxa"/>
-          </w:tcPr>
-          <w:p/>
-        </w:tc>
-        <w:tc>
-          <w:tcPr>
-            <w:tcW w:w="851" w:type="dxa"/>
-          </w:tcPr>
-          <w:p/>
-        </w:tc>
-        <w:tc>
-          <w:tcPr>
-            <w:tcW w:w="850" w:type="dxa"/>
-          </w:tcPr>
-          <w:p/>
-        </w:tc>
-        <w:tc>
-          <w:tcPr>
-            <w:tcW w:w="2694" w:type="dxa"/>
+            <w:tcW w:w="545" w:type="dxa"/>
+          </w:tcPr>
+          <w:p/>
+          <w:p/>
+          <w:p/>
+        </w:tc>
+        <w:tc>
+          <w:tcPr>
+            <w:tcW w:w="2171" w:type="dxa"/>
+          </w:tcPr>
+          <w:p/>
+        </w:tc>
+        <w:tc>
+          <w:tcPr>
+            <w:tcW w:w="1950" w:type="dxa"/>
+          </w:tcPr>
+          <w:p/>
+        </w:tc>
+        <w:tc>
+          <w:tcPr>
+            <w:tcW w:w="999" w:type="dxa"/>
+          </w:tcPr>
+          <w:p/>
+        </w:tc>
+        <w:tc>
+          <w:tcPr>
+            <w:tcW w:w="4067" w:type="dxa"/>
+          </w:tcPr>
+          <w:p/>
+        </w:tc>
+        <w:tc>
+          <w:tcPr>
+            <w:tcW w:w="1680" w:type="dxa"/>
+          </w:tcPr>
+          <w:p/>
+        </w:tc>
+        <w:tc>
+          <w:tcPr>
+            <w:tcW w:w="843" w:type="dxa"/>
+          </w:tcPr>
+          <w:p/>
+        </w:tc>
+        <w:tc>
+          <w:tcPr>
+            <w:tcW w:w="844" w:type="dxa"/>
+          </w:tcPr>
+          <w:p/>
+        </w:tc>
+        <w:tc>
+          <w:tcPr>
+            <w:tcW w:w="2631" w:type="dxa"/>
           </w:tcPr>
           <w:p/>
         </w:tc>
@@ -846,7 +1231,7 @@
 </file>
 
 <file path=word/endnotes.xml><?xml version="1.0" encoding="utf-8"?>
-<w:endnotes xmlns:wpc="http://schemas.microsoft.com/office/word/2010/wordprocessingCanvas" xmlns:cx="http://schemas.microsoft.com/office/drawing/2014/chartex" xmlns:cx1="http://schemas.microsoft.com/office/drawing/2015/9/8/chartex" xmlns:cx2="http://schemas.microsoft.com/office/drawing/2015/10/21/chartex" xmlns:cx3="http://schemas.microsoft.com/office/drawing/2016/5/9/chartex" xmlns:cx4="http://schemas.microsoft.com/office/drawing/2016/5/10/chartex" xmlns:cx5="http://schemas.microsoft.com/office/drawing/2016/5/11/chartex" xmlns:cx6="http://schemas.microsoft.com/office/drawing/2016/5/12/chartex" xmlns:cx7="http://schemas.microsoft.com/office/drawing/2016/5/13/chartex" xmlns:cx8="http://schemas.microsoft.com/office/drawing/2016/5/14/chartex" xmlns:mc="http://schemas.openxmlformats.org/markup-compatibility/2006" xmlns:aink="http://schemas.microsoft.com/office/drawing/2016/ink" xmlns:am3d="http://schemas.microsoft.com/office/drawing/2017/model3d" xmlns:o="urn:schemas-microsoft-com:office:office" xmlns:oel="http://schemas.microsoft.com/office/2019/extlst" xmlns:r="http://schemas.openxmlformats.org/officeDocument/2006/relationships" xmlns:m="http://schemas.openxmlformats.org/officeDocument/2006/math" xmlns:v="urn:schemas-microsoft-com:vml" xmlns:wp14="http://schemas.microsoft.com/office/word/2010/wordprocessingDrawing" xmlns:wp="http://schemas.openxmlformats.org/drawingml/2006/wordprocessingDrawing" xmlns:w10="urn:schemas-microsoft-com:office:word" xmlns:w="http://schemas.openxmlformats.org/wordprocessingml/2006/main" xmlns:w14="http://schemas.microsoft.com/office/word/2010/wordml" xmlns:w15="http://schemas.microsoft.com/office/word/2012/wordml" xmlns:w16cex="http://schemas.microsoft.com/office/word/2018/wordml/cex" xmlns:w16cid="http://schemas.microsoft.com/office/word/2016/wordml/cid" xmlns:w16="http://schemas.microsoft.com/office/word/2018/wordml" xmlns:w16sdtdh="http://schemas.microsoft.com/office/word/2020/wordml/sdtdatahash" xmlns:w16se="http://schemas.microsoft.com/office/word/2015/wordml/symex" xmlns:wpg="http://schemas.microsoft.com/office/word/2010/wordprocessingGroup" xmlns:wpi="http://schemas.microsoft.com/office/word/2010/wordprocessingInk" xmlns:wne="http://schemas.microsoft.com/office/word/2006/wordml" xmlns:wps="http://schemas.microsoft.com/office/word/2010/wordprocessingShape" mc:Ignorable="w14 w15 w16se w16cid w16 w16cex w16sdtdh wp14">
+<w:endnotes xmlns:wpc="http://schemas.microsoft.com/office/word/2010/wordprocessingCanvas" xmlns:cx="http://schemas.microsoft.com/office/drawing/2014/chartex" xmlns:cx1="http://schemas.microsoft.com/office/drawing/2015/9/8/chartex" xmlns:cx2="http://schemas.microsoft.com/office/drawing/2015/10/21/chartex" xmlns:cx3="http://schemas.microsoft.com/office/drawing/2016/5/9/chartex" xmlns:cx4="http://schemas.microsoft.com/office/drawing/2016/5/10/chartex" xmlns:cx5="http://schemas.microsoft.com/office/drawing/2016/5/11/chartex" xmlns:cx6="http://schemas.microsoft.com/office/drawing/2016/5/12/chartex" xmlns:cx7="http://schemas.microsoft.com/office/drawing/2016/5/13/chartex" xmlns:cx8="http://schemas.microsoft.com/office/drawing/2016/5/14/chartex" xmlns:mc="http://schemas.openxmlformats.org/markup-compatibility/2006" xmlns:aink="http://schemas.microsoft.com/office/drawing/2016/ink" xmlns:am3d="http://schemas.microsoft.com/office/drawing/2017/model3d" xmlns:o="urn:schemas-microsoft-com:office:office" xmlns:oel="http://schemas.microsoft.com/office/2019/extlst" xmlns:r="http://schemas.openxmlformats.org/officeDocument/2006/relationships" xmlns:m="http://schemas.openxmlformats.org/officeDocument/2006/math" xmlns:v="urn:schemas-microsoft-com:vml" xmlns:wp14="http://schemas.microsoft.com/office/word/2010/wordprocessingDrawing" xmlns:wp="http://schemas.openxmlformats.org/drawingml/2006/wordprocessingDrawing" xmlns:w10="urn:schemas-microsoft-com:office:word" xmlns:w="http://schemas.openxmlformats.org/wordprocessingml/2006/main" xmlns:w14="http://schemas.microsoft.com/office/word/2010/wordml" xmlns:w15="http://schemas.microsoft.com/office/word/2012/wordml" xmlns:w16cex="http://schemas.microsoft.com/office/word/2018/wordml/cex" xmlns:w16cid="http://schemas.microsoft.com/office/word/2016/wordml/cid" xmlns:w16="http://schemas.microsoft.com/office/word/2018/wordml" xmlns:w16du="http://schemas.microsoft.com/office/word/2023/wordml/word16du" xmlns:w16sdtdh="http://schemas.microsoft.com/office/word/2020/wordml/sdtdatahash" xmlns:w16se="http://schemas.microsoft.com/office/word/2015/wordml/symex" xmlns:wpg="http://schemas.microsoft.com/office/word/2010/wordprocessingGroup" xmlns:wpi="http://schemas.microsoft.com/office/word/2010/wordprocessingInk" xmlns:wne="http://schemas.microsoft.com/office/word/2006/wordml" xmlns:wps="http://schemas.microsoft.com/office/word/2010/wordprocessingShape" mc:Ignorable="w14 w15 w16se w16cid w16 w16cex w16sdtdh wp14">
   <w:endnote w:type="separator" w:id="-1">
     <w:p>
       <w:pPr>
@@ -871,7 +1256,7 @@
 </file>
 
 <file path=word/footnotes.xml><?xml version="1.0" encoding="utf-8"?>
-<w:footnotes xmlns:wpc="http://schemas.microsoft.com/office/word/2010/wordprocessingCanvas" xmlns:cx="http://schemas.microsoft.com/office/drawing/2014/chartex" xmlns:cx1="http://schemas.microsoft.com/office/drawing/2015/9/8/chartex" xmlns:cx2="http://schemas.microsoft.com/office/drawing/2015/10/21/chartex" xmlns:cx3="http://schemas.microsoft.com/office/drawing/2016/5/9/chartex" xmlns:cx4="http://schemas.microsoft.com/office/drawing/2016/5/10/chartex" xmlns:cx5="http://schemas.microsoft.com/office/drawing/2016/5/11/chartex" xmlns:cx6="http://schemas.microsoft.com/office/drawing/2016/5/12/chartex" xmlns:cx7="http://schemas.microsoft.com/office/drawing/2016/5/13/chartex" xmlns:cx8="http://schemas.microsoft.com/office/drawing/2016/5/14/chartex" xmlns:mc="http://schemas.openxmlformats.org/markup-compatibility/2006" xmlns:aink="http://schemas.microsoft.com/office/drawing/2016/ink" xmlns:am3d="http://schemas.microsoft.com/office/drawing/2017/model3d" xmlns:o="urn:schemas-microsoft-com:office:office" xmlns:oel="http://schemas.microsoft.com/office/2019/extlst" xmlns:r="http://schemas.openxmlformats.org/officeDocument/2006/relationships" xmlns:m="http://schemas.openxmlformats.org/officeDocument/2006/math" xmlns:v="urn:schemas-microsoft-com:vml" xmlns:wp14="http://schemas.microsoft.com/office/word/2010/wordprocessingDrawing" xmlns:wp="http://schemas.openxmlformats.org/drawingml/2006/wordprocessingDrawing" xmlns:w10="urn:schemas-microsoft-com:office:word" xmlns:w="http://schemas.openxmlformats.org/wordprocessingml/2006/main" xmlns:w14="http://schemas.microsoft.com/office/word/2010/wordml" xmlns:w15="http://schemas.microsoft.com/office/word/2012/wordml" xmlns:w16cex="http://schemas.microsoft.com/office/word/2018/wordml/cex" xmlns:w16cid="http://schemas.microsoft.com/office/word/2016/wordml/cid" xmlns:w16="http://schemas.microsoft.com/office/word/2018/wordml" xmlns:w16sdtdh="http://schemas.microsoft.com/office/word/2020/wordml/sdtdatahash" xmlns:w16se="http://schemas.microsoft.com/office/word/2015/wordml/symex" xmlns:wpg="http://schemas.microsoft.com/office/word/2010/wordprocessingGroup" xmlns:wpi="http://schemas.microsoft.com/office/word/2010/wordprocessingInk" xmlns:wne="http://schemas.microsoft.com/office/word/2006/wordml" xmlns:wps="http://schemas.microsoft.com/office/word/2010/wordprocessingShape" mc:Ignorable="w14 w15 w16se w16cid w16 w16cex w16sdtdh wp14">
+<w:footnotes xmlns:wpc="http://schemas.microsoft.com/office/word/2010/wordprocessingCanvas" xmlns:cx="http://schemas.microsoft.com/office/drawing/2014/chartex" xmlns:cx1="http://schemas.microsoft.com/office/drawing/2015/9/8/chartex" xmlns:cx2="http://schemas.microsoft.com/office/drawing/2015/10/21/chartex" xmlns:cx3="http://schemas.microsoft.com/office/drawing/2016/5/9/chartex" xmlns:cx4="http://schemas.microsoft.com/office/drawing/2016/5/10/chartex" xmlns:cx5="http://schemas.microsoft.com/office/drawing/2016/5/11/chartex" xmlns:cx6="http://schemas.microsoft.com/office/drawing/2016/5/12/chartex" xmlns:cx7="http://schemas.microsoft.com/office/drawing/2016/5/13/chartex" xmlns:cx8="http://schemas.microsoft.com/office/drawing/2016/5/14/chartex" xmlns:mc="http://schemas.openxmlformats.org/markup-compatibility/2006" xmlns:aink="http://schemas.microsoft.com/office/drawing/2016/ink" xmlns:am3d="http://schemas.microsoft.com/office/drawing/2017/model3d" xmlns:o="urn:schemas-microsoft-com:office:office" xmlns:oel="http://schemas.microsoft.com/office/2019/extlst" xmlns:r="http://schemas.openxmlformats.org/officeDocument/2006/relationships" xmlns:m="http://schemas.openxmlformats.org/officeDocument/2006/math" xmlns:v="urn:schemas-microsoft-com:vml" xmlns:wp14="http://schemas.microsoft.com/office/word/2010/wordprocessingDrawing" xmlns:wp="http://schemas.openxmlformats.org/drawingml/2006/wordprocessingDrawing" xmlns:w10="urn:schemas-microsoft-com:office:word" xmlns:w="http://schemas.openxmlformats.org/wordprocessingml/2006/main" xmlns:w14="http://schemas.microsoft.com/office/word/2010/wordml" xmlns:w15="http://schemas.microsoft.com/office/word/2012/wordml" xmlns:w16cex="http://schemas.microsoft.com/office/word/2018/wordml/cex" xmlns:w16cid="http://schemas.microsoft.com/office/word/2016/wordml/cid" xmlns:w16="http://schemas.microsoft.com/office/word/2018/wordml" xmlns:w16du="http://schemas.microsoft.com/office/word/2023/wordml/word16du" xmlns:w16sdtdh="http://schemas.microsoft.com/office/word/2020/wordml/sdtdatahash" xmlns:w16se="http://schemas.microsoft.com/office/word/2015/wordml/symex" xmlns:wpg="http://schemas.microsoft.com/office/word/2010/wordprocessingGroup" xmlns:wpi="http://schemas.microsoft.com/office/word/2010/wordprocessingInk" xmlns:wne="http://schemas.microsoft.com/office/word/2006/wordml" xmlns:wps="http://schemas.microsoft.com/office/word/2010/wordprocessingShape" mc:Ignorable="w14 w15 w16se w16cid w16 w16cex w16sdtdh wp14">
   <w:footnote w:type="separator" w:id="-1">
     <w:p>
       <w:pPr>

</xml_diff>